<commit_message>
Adiciona testemunhas ao contrato
</commit_message>
<xml_diff>
--- a/peregrino_junior/Aluguel/Golden Imoveis/interessados/Ranie/CONTRATO LOCAÇÃO PEREGRINO BRUNO_JEFFERSON_RANIE_2023.docx
+++ b/peregrino_junior/Aluguel/Golden Imoveis/interessados/Ranie/CONTRATO LOCAÇÃO PEREGRINO BRUNO_JEFFERSON_RANIE_2023.docx
@@ -1,6 +1,6 @@
 
 <file path=word/document.xml><?xml version="1.0" encoding="utf-8"?>
-<w:document xmlns:wpc="http://schemas.microsoft.com/office/word/2010/wordprocessingCanvas" xmlns:cx="http://schemas.microsoft.com/office/drawing/2014/chartex" xmlns:cx1="http://schemas.microsoft.com/office/drawing/2015/9/8/chartex" xmlns:cx2="http://schemas.microsoft.com/office/drawing/2015/10/21/chartex" xmlns:cx3="http://schemas.microsoft.com/office/drawing/2016/5/9/chartex" xmlns:cx4="http://schemas.microsoft.com/office/drawing/2016/5/10/chartex" xmlns:cx5="http://schemas.microsoft.com/office/drawing/2016/5/11/chartex" xmlns:cx6="http://schemas.microsoft.com/office/drawing/2016/5/12/chartex" xmlns:cx7="http://schemas.microsoft.com/office/drawing/2016/5/13/chartex" xmlns:cx8="http://schemas.microsoft.com/office/drawing/2016/5/14/chartex" xmlns:mc="http://schemas.openxmlformats.org/markup-compatibility/2006" xmlns:aink="http://schemas.microsoft.com/office/drawing/2016/ink" xmlns:am3d="http://schemas.microsoft.com/office/drawing/2017/model3d" xmlns:o="urn:schemas-microsoft-com:office:office" xmlns:oel="http://schemas.microsoft.com/office/2019/extlst" xmlns:r="http://schemas.openxmlformats.org/officeDocument/2006/relationships" xmlns:m="http://schemas.openxmlformats.org/officeDocument/2006/math" xmlns:v="urn:schemas-microsoft-com:vml" xmlns:wp14="http://schemas.microsoft.com/office/word/2010/wordprocessingDrawing" xmlns:wp="http://schemas.openxmlformats.org/drawingml/2006/wordprocessingDrawing" xmlns:w10="urn:schemas-microsoft-com:office:word" xmlns:w="http://schemas.openxmlformats.org/wordprocessingml/2006/main" xmlns:w14="http://schemas.microsoft.com/office/word/2010/wordml" xmlns:w15="http://schemas.microsoft.com/office/word/2012/wordml" xmlns:w16cex="http://schemas.microsoft.com/office/word/2018/wordml/cex" xmlns:w16cid="http://schemas.microsoft.com/office/word/2016/wordml/cid" xmlns:w16="http://schemas.microsoft.com/office/word/2018/wordml" xmlns:w16du="http://schemas.microsoft.com/office/word/2023/wordml/word16du" xmlns:w16sdtdh="http://schemas.microsoft.com/office/word/2020/wordml/sdtdatahash" xmlns:w16se="http://schemas.microsoft.com/office/word/2015/wordml/symex" xmlns:wpg="http://schemas.microsoft.com/office/word/2010/wordprocessingGroup" xmlns:wpi="http://schemas.microsoft.com/office/word/2010/wordprocessingInk" xmlns:wne="http://schemas.microsoft.com/office/word/2006/wordml" xmlns:wps="http://schemas.microsoft.com/office/word/2010/wordprocessingShape" mc:Ignorable="w14 w15 w16se w16cid w16 w16cex w16sdtdh wp14">
+<w:document xmlns:wpc="http://schemas.microsoft.com/office/word/2010/wordprocessingCanvas" xmlns:cx="http://schemas.microsoft.com/office/drawing/2014/chartex" xmlns:cx1="http://schemas.microsoft.com/office/drawing/2015/9/8/chartex" xmlns:cx2="http://schemas.microsoft.com/office/drawing/2015/10/21/chartex" xmlns:cx3="http://schemas.microsoft.com/office/drawing/2016/5/9/chartex" xmlns:cx4="http://schemas.microsoft.com/office/drawing/2016/5/10/chartex" xmlns:cx5="http://schemas.microsoft.com/office/drawing/2016/5/11/chartex" xmlns:cx6="http://schemas.microsoft.com/office/drawing/2016/5/12/chartex" xmlns:cx7="http://schemas.microsoft.com/office/drawing/2016/5/13/chartex" xmlns:cx8="http://schemas.microsoft.com/office/drawing/2016/5/14/chartex" xmlns:mc="http://schemas.openxmlformats.org/markup-compatibility/2006" xmlns:aink="http://schemas.microsoft.com/office/drawing/2016/ink" xmlns:am3d="http://schemas.microsoft.com/office/drawing/2017/model3d" xmlns:o="urn:schemas-microsoft-com:office:office" xmlns:oel="http://schemas.microsoft.com/office/2019/extlst" xmlns:r="http://schemas.openxmlformats.org/officeDocument/2006/relationships" xmlns:m="http://schemas.openxmlformats.org/officeDocument/2006/math" xmlns:v="urn:schemas-microsoft-com:vml" xmlns:wp14="http://schemas.microsoft.com/office/word/2010/wordprocessingDrawing" xmlns:wp="http://schemas.openxmlformats.org/drawingml/2006/wordprocessingDrawing" xmlns:w10="urn:schemas-microsoft-com:office:word" xmlns:w="http://schemas.openxmlformats.org/wordprocessingml/2006/main" xmlns:w14="http://schemas.microsoft.com/office/word/2010/wordml" xmlns:w15="http://schemas.microsoft.com/office/word/2012/wordml" xmlns:w16cex="http://schemas.microsoft.com/office/word/2018/wordml/cex" xmlns:w16cid="http://schemas.microsoft.com/office/word/2016/wordml/cid" xmlns:w16="http://schemas.microsoft.com/office/word/2018/wordml" xmlns:w16sdtdh="http://schemas.microsoft.com/office/word/2020/wordml/sdtdatahash" xmlns:w16se="http://schemas.microsoft.com/office/word/2015/wordml/symex" xmlns:wpg="http://schemas.microsoft.com/office/word/2010/wordprocessingGroup" xmlns:wpi="http://schemas.microsoft.com/office/word/2010/wordprocessingInk" xmlns:wne="http://schemas.microsoft.com/office/word/2006/wordml" xmlns:wps="http://schemas.microsoft.com/office/word/2010/wordprocessingShape" mc:Ignorable="w14 w15 w16se w16cid w16 w16cex w16sdtdh wp14">
   <w:body>
     <w:p>
       <w:r>
@@ -189,21 +189,7 @@
         <w:rPr>
           <w:rFonts w:ascii="Times New Roman" w:hAnsi="Times New Roman"/>
         </w:rPr>
-        <w:t xml:space="preserve">Imóvel situado na Avenida Peregrino Júnior n. 380 </w:t>
-      </w:r>
-      <w:proofErr w:type="spellStart"/>
-      <w:r>
-        <w:rPr>
-          <w:rFonts w:ascii="Times New Roman" w:hAnsi="Times New Roman"/>
-        </w:rPr>
-        <w:t>bl</w:t>
-      </w:r>
-      <w:proofErr w:type="spellEnd"/>
-      <w:r>
-        <w:rPr>
-          <w:rFonts w:ascii="Times New Roman" w:hAnsi="Times New Roman"/>
-        </w:rPr>
-        <w:t xml:space="preserve"> 2 Apto 512, Barra da Tijuca, Rio de Janeiro- RJ.</w:t>
+        <w:t>Imóvel situado na Avenida Peregrino Júnior n. 380 bl 2 Apto 512, Barra da Tijuca, Rio de Janeiro- RJ.</w:t>
       </w:r>
     </w:p>
     <w:p>
@@ -232,15 +218,15 @@
           <w:rFonts w:ascii="Times New Roman" w:hAnsi="Times New Roman"/>
         </w:rPr>
       </w:pPr>
-      <w:bookmarkStart w:id="1" w:name="_Hlk137809552"/>
-      <w:bookmarkStart w:id="2" w:name="_Hlk137809576"/>
+      <w:bookmarkStart w:id="1" w:name="_Hlk137809576"/>
+      <w:bookmarkStart w:id="2" w:name="_Hlk137809552"/>
       <w:r>
         <w:rPr>
           <w:rFonts w:ascii="Times New Roman" w:hAnsi="Times New Roman"/>
         </w:rPr>
         <w:t>O imóvel entregue pelo LOCADOR ao LOCATÁRIO, na data do início da vigência deste contrato (26/06/2023), possui as características contidas no auto de vistoria anexo, que desde já aceitam expressamente</w:t>
       </w:r>
-      <w:bookmarkEnd w:id="2"/>
+      <w:bookmarkEnd w:id="1"/>
       <w:r>
         <w:rPr>
           <w:rFonts w:ascii="Times New Roman" w:hAnsi="Times New Roman"/>
@@ -248,7 +234,7 @@
         <w:t>.</w:t>
       </w:r>
     </w:p>
-    <w:bookmarkEnd w:id="1"/>
+    <w:bookmarkEnd w:id="2"/>
     <w:p>
       <w:pPr>
         <w:ind w:left="0" w:firstLine="0"/>
@@ -370,21 +356,7 @@
         <w:rPr>
           <w:rFonts w:ascii="Times New Roman" w:hAnsi="Times New Roman"/>
         </w:rPr>
-        <w:t xml:space="preserve"> de </w:t>
-      </w:r>
-      <w:proofErr w:type="gramStart"/>
-      <w:r>
-        <w:rPr>
-          <w:rFonts w:ascii="Times New Roman" w:hAnsi="Times New Roman"/>
-        </w:rPr>
-        <w:t>Junho</w:t>
-      </w:r>
-      <w:proofErr w:type="gramEnd"/>
-      <w:r>
-        <w:rPr>
-          <w:rFonts w:ascii="Times New Roman" w:hAnsi="Times New Roman"/>
-        </w:rPr>
-        <w:t xml:space="preserve"> de 2023, terminando em 25 de Dezembro de 2025, independente de interpelação ou notificação judicial ou extrajudicial</w:t>
+        <w:t xml:space="preserve"> de Junho de 2023, terminando em 25 de Dezembro de 2025, independente de interpelação ou notificação judicial ou extrajudicial</w:t>
       </w:r>
       <w:r>
         <w:rPr>
@@ -469,6 +441,9 @@
         <w:spacing w:line="360" w:lineRule="auto"/>
         <w:ind w:left="0"/>
         <w:jc w:val="both"/>
+        <w:rPr>
+          <w:rFonts w:hint="eastAsia"/>
+        </w:rPr>
       </w:pPr>
       <w:r>
         <w:rPr>
@@ -495,6 +470,9 @@
         <w:spacing w:line="360" w:lineRule="auto"/>
         <w:ind w:left="0"/>
         <w:jc w:val="both"/>
+        <w:rPr>
+          <w:rFonts w:hint="eastAsia"/>
+        </w:rPr>
       </w:pPr>
       <w:r>
         <w:rPr>
@@ -524,6 +502,9 @@
         <w:spacing w:line="360" w:lineRule="auto"/>
         <w:ind w:left="0"/>
         <w:jc w:val="both"/>
+        <w:rPr>
+          <w:rFonts w:hint="eastAsia"/>
+        </w:rPr>
       </w:pPr>
       <w:r>
         <w:rPr>
@@ -592,6 +573,9 @@
         </w:numPr>
         <w:spacing w:after="117" w:line="360" w:lineRule="auto"/>
         <w:ind w:left="0" w:hanging="360"/>
+        <w:rPr>
+          <w:rFonts w:hint="eastAsia"/>
+        </w:rPr>
       </w:pPr>
       <w:r>
         <w:rPr>
@@ -968,6 +952,9 @@
         <w:spacing w:after="114" w:line="360" w:lineRule="auto"/>
         <w:ind w:left="0"/>
         <w:jc w:val="both"/>
+        <w:rPr>
+          <w:rFonts w:hint="eastAsia"/>
+        </w:rPr>
       </w:pPr>
       <w:r>
         <w:rPr>
@@ -1313,21 +1300,7 @@
         <w:rPr>
           <w:rFonts w:ascii="Times New Roman" w:hAnsi="Times New Roman"/>
         </w:rPr>
-        <w:t xml:space="preserve">Qualquer acidente que porventura venha a ocorrer no imóvel ou na mobilha existente por culpa ou dolo do LOCATÁRIO, </w:t>
-      </w:r>
-      <w:proofErr w:type="gramStart"/>
-      <w:r>
-        <w:rPr>
-          <w:rFonts w:ascii="Times New Roman" w:hAnsi="Times New Roman"/>
-        </w:rPr>
-        <w:t>o mesmo</w:t>
-      </w:r>
-      <w:proofErr w:type="gramEnd"/>
-      <w:r>
-        <w:rPr>
-          <w:rFonts w:ascii="Times New Roman" w:hAnsi="Times New Roman"/>
-        </w:rPr>
-        <w:t xml:space="preserve"> ficará obrigado a pagar, além da multa prevista no item 7.1, todas as despesas por danos causados ao imóvel.</w:t>
+        <w:t>Qualquer acidente que porventura venha a ocorrer no imóvel ou na mobilha existente por culpa ou dolo do LOCATÁRIO, o mesmo ficará obrigado a pagar, além da multa prevista no item 7.1, todas as despesas por danos causados ao imóvel.</w:t>
       </w:r>
     </w:p>
     <w:p>
@@ -1598,6 +1571,9 @@
         </w:numPr>
         <w:spacing w:after="115" w:line="360" w:lineRule="auto"/>
         <w:ind w:left="0" w:hanging="360"/>
+        <w:rPr>
+          <w:rFonts w:hint="eastAsia"/>
+        </w:rPr>
       </w:pPr>
       <w:r>
         <w:rPr>
@@ -1781,6 +1757,9 @@
         <w:spacing w:after="115" w:line="360" w:lineRule="auto"/>
         <w:ind w:left="0" w:hanging="360"/>
         <w:jc w:val="both"/>
+        <w:rPr>
+          <w:rFonts w:hint="eastAsia"/>
+        </w:rPr>
       </w:pPr>
       <w:r>
         <w:rPr>
@@ -1810,6 +1789,9 @@
         <w:spacing w:after="115" w:line="360" w:lineRule="auto"/>
         <w:ind w:firstLine="720"/>
         <w:jc w:val="both"/>
+        <w:rPr>
+          <w:rFonts w:hint="eastAsia"/>
+        </w:rPr>
       </w:pPr>
       <w:r>
         <w:t xml:space="preserve">O seguro de Fiança Locatícia contratado pelo </w:t>
@@ -1842,15 +1824,7 @@
         <w:t>LOCADOR e LOCATÁRIO(S)</w:t>
       </w:r>
       <w:r>
-        <w:t xml:space="preserve"> as Condições Gerais do seguro de Fiança Locatícia. Para efeito desta garanta, os prêmios iniciais e renovações, calculados conforme NORMAS VIGENTES, serão pagos pelo(s) Locatário(s), de acordo com o inciso XI, do artigo 23 da lei do inquilinato, sob pena de rescisão desta locação, com o consequente despejo e cancelamento da apólice. A apólice garantirá exclusivamente as coberturas especificadas na proposta de seguro. Eventuais débitos decorrentes do presente contrato, não pagos pelo(s) Locatário(s) após regularmente instados a tanto serão comunicados às entidades mantenedoras de bancos de dados de proteção ao crédito (Serasa, </w:t>
-      </w:r>
-      <w:proofErr w:type="gramStart"/>
-      <w:r>
-        <w:t>SPC, etc.</w:t>
-      </w:r>
-      <w:proofErr w:type="gramEnd"/>
-      <w:r>
-        <w:t>), quer pelo Locador(a), quer pela Seguradora. Tais débitos incluem todas as despesas com as medidas judiciais cabíveis.</w:t>
+        <w:t xml:space="preserve"> as Condições Gerais do seguro de Fiança Locatícia. Para efeito desta garanta, os prêmios iniciais e renovações, calculados conforme NORMAS VIGENTES, serão pagos pelo(s) Locatário(s), de acordo com o inciso XI, do artigo 23 da lei do inquilinato, sob pena de rescisão desta locação, com o consequente despejo e cancelamento da apólice. A apólice garantirá exclusivamente as coberturas especificadas na proposta de seguro. Eventuais débitos decorrentes do presente contrato, não pagos pelo(s) Locatário(s) após regularmente instados a tanto serão comunicados às entidades mantenedoras de bancos de dados de proteção ao crédito (Serasa, SPC, etc.), quer pelo Locador(a), quer pela Seguradora. Tais débitos incluem todas as despesas com as medidas judiciais cabíveis.</w:t>
       </w:r>
     </w:p>
     <w:p>
@@ -1898,6 +1872,7 @@
         <w:jc w:val="both"/>
         <w:rPr>
           <w:rStyle w:val="Character20style"/>
+          <w:rFonts w:hint="eastAsia"/>
         </w:rPr>
       </w:pPr>
       <w:r>
@@ -1906,14 +1881,7 @@
           <w:rFonts w:ascii="Times New Roman" w:eastAsia="Arial" w:hAnsi="Times New Roman" w:cs="Arial"/>
         </w:rPr>
         <w:lastRenderedPageBreak/>
-        <w:t xml:space="preserve">– </w:t>
-      </w:r>
-      <w:r>
-        <w:rPr>
-          <w:rStyle w:val="Character20style"/>
-          <w:rFonts w:ascii="Times New Roman" w:eastAsia="Arial" w:hAnsi="Times New Roman" w:cs="Arial"/>
-        </w:rPr>
-        <w:t>DANOS AO IMÓVEL</w:t>
+        <w:t>– DANOS AO IMÓVEL</w:t>
       </w:r>
     </w:p>
     <w:p>
@@ -1953,14 +1921,7 @@
           <w:rStyle w:val="Character20style"/>
           <w:rFonts w:ascii="Times New Roman" w:eastAsia="Arial" w:hAnsi="Times New Roman" w:cs="Arial"/>
         </w:rPr>
-        <w:t>–</w:t>
-      </w:r>
-      <w:r>
-        <w:rPr>
-          <w:rStyle w:val="Character20style"/>
-          <w:rFonts w:ascii="Times New Roman" w:eastAsia="Arial" w:hAnsi="Times New Roman" w:cs="Arial"/>
-        </w:rPr>
-        <w:t xml:space="preserve"> DA PINTURA INTERNA</w:t>
+        <w:t>– DA PINTURA INTERNA</w:t>
       </w:r>
     </w:p>
     <w:p>
@@ -2473,12 +2434,6 @@
         <w:gridCol w:w="3546"/>
       </w:tblGrid>
       <w:tr>
-        <w:tblPrEx>
-          <w:tblCellMar>
-            <w:top w:w="0" w:type="dxa"/>
-            <w:bottom w:w="0" w:type="dxa"/>
-          </w:tblCellMar>
-        </w:tblPrEx>
         <w:trPr>
           <w:trHeight w:val="345"/>
         </w:trPr>
@@ -2553,12 +2508,6 @@
         </w:tc>
       </w:tr>
       <w:tr>
-        <w:tblPrEx>
-          <w:tblCellMar>
-            <w:top w:w="0" w:type="dxa"/>
-            <w:bottom w:w="0" w:type="dxa"/>
-          </w:tblCellMar>
-        </w:tblPrEx>
         <w:trPr>
           <w:trHeight w:val="414"/>
         </w:trPr>
@@ -2585,6 +2534,15 @@
                 <w:rFonts w:ascii="Times New Roman" w:hAnsi="Times New Roman"/>
               </w:rPr>
               <w:t>Nome:</w:t>
+            </w:r>
+            <w:r>
+              <w:t xml:space="preserve"> </w:t>
+            </w:r>
+            <w:r>
+              <w:rPr>
+                <w:rFonts w:ascii="Times New Roman" w:hAnsi="Times New Roman"/>
+              </w:rPr>
+              <w:t>Fabiola Vasconcelos Martins</w:t>
             </w:r>
           </w:p>
         </w:tc>
@@ -2627,18 +2585,19 @@
                 <w:rStyle w:val="Character20style"/>
                 <w:rFonts w:ascii="Times New Roman" w:eastAsia="Arial" w:hAnsi="Times New Roman" w:cs="Arial"/>
               </w:rPr>
+              <w:t>Lucas Brasil Scheffer</w:t>
+            </w:r>
+            <w:r>
+              <w:rPr>
+                <w:rStyle w:val="Character20style"/>
+                <w:rFonts w:ascii="Times New Roman" w:eastAsia="Arial" w:hAnsi="Times New Roman" w:cs="Arial"/>
+              </w:rPr>
               <w:tab/>
             </w:r>
           </w:p>
         </w:tc>
       </w:tr>
       <w:tr>
-        <w:tblPrEx>
-          <w:tblCellMar>
-            <w:top w:w="0" w:type="dxa"/>
-            <w:bottom w:w="0" w:type="dxa"/>
-          </w:tblCellMar>
-        </w:tblPrEx>
         <w:trPr>
           <w:trHeight w:val="343"/>
         </w:trPr>
@@ -2665,6 +2624,18 @@
                 <w:rFonts w:ascii="Times New Roman" w:hAnsi="Times New Roman"/>
               </w:rPr>
               <w:t>CPF:</w:t>
+            </w:r>
+            <w:r>
+              <w:rPr>
+                <w:rFonts w:ascii="Times New Roman" w:hAnsi="Times New Roman"/>
+              </w:rPr>
+              <w:t xml:space="preserve"> </w:t>
+            </w:r>
+            <w:r>
+              <w:rPr>
+                <w:rFonts w:ascii="Times New Roman" w:hAnsi="Times New Roman"/>
+              </w:rPr>
+              <w:t>074.531.697-20</w:t>
             </w:r>
           </w:p>
         </w:tc>
@@ -2707,6 +2678,13 @@
                 <w:rStyle w:val="Character20style"/>
                 <w:rFonts w:ascii="Times New Roman" w:eastAsia="Arial" w:hAnsi="Times New Roman" w:cs="Arial"/>
               </w:rPr>
+              <w:t>152.774.157-50</w:t>
+            </w:r>
+            <w:r>
+              <w:rPr>
+                <w:rStyle w:val="Character20style"/>
+                <w:rFonts w:ascii="Times New Roman" w:eastAsia="Arial" w:hAnsi="Times New Roman" w:cs="Arial"/>
+              </w:rPr>
               <w:tab/>
             </w:r>
           </w:p>
@@ -2732,7 +2710,7 @@
 </file>
 
 <file path=word/endnotes.xml><?xml version="1.0" encoding="utf-8"?>
-<w:endnotes xmlns:wpc="http://schemas.microsoft.com/office/word/2010/wordprocessingCanvas" xmlns:cx="http://schemas.microsoft.com/office/drawing/2014/chartex" xmlns:cx1="http://schemas.microsoft.com/office/drawing/2015/9/8/chartex" xmlns:cx2="http://schemas.microsoft.com/office/drawing/2015/10/21/chartex" xmlns:cx3="http://schemas.microsoft.com/office/drawing/2016/5/9/chartex" xmlns:cx4="http://schemas.microsoft.com/office/drawing/2016/5/10/chartex" xmlns:cx5="http://schemas.microsoft.com/office/drawing/2016/5/11/chartex" xmlns:cx6="http://schemas.microsoft.com/office/drawing/2016/5/12/chartex" xmlns:cx7="http://schemas.microsoft.com/office/drawing/2016/5/13/chartex" xmlns:cx8="http://schemas.microsoft.com/office/drawing/2016/5/14/chartex" xmlns:mc="http://schemas.openxmlformats.org/markup-compatibility/2006" xmlns:aink="http://schemas.microsoft.com/office/drawing/2016/ink" xmlns:am3d="http://schemas.microsoft.com/office/drawing/2017/model3d" xmlns:o="urn:schemas-microsoft-com:office:office" xmlns:oel="http://schemas.microsoft.com/office/2019/extlst" xmlns:r="http://schemas.openxmlformats.org/officeDocument/2006/relationships" xmlns:m="http://schemas.openxmlformats.org/officeDocument/2006/math" xmlns:v="urn:schemas-microsoft-com:vml" xmlns:wp14="http://schemas.microsoft.com/office/word/2010/wordprocessingDrawing" xmlns:wp="http://schemas.openxmlformats.org/drawingml/2006/wordprocessingDrawing" xmlns:w10="urn:schemas-microsoft-com:office:word" xmlns:w="http://schemas.openxmlformats.org/wordprocessingml/2006/main" xmlns:w14="http://schemas.microsoft.com/office/word/2010/wordml" xmlns:w15="http://schemas.microsoft.com/office/word/2012/wordml" xmlns:w16cex="http://schemas.microsoft.com/office/word/2018/wordml/cex" xmlns:w16cid="http://schemas.microsoft.com/office/word/2016/wordml/cid" xmlns:w16="http://schemas.microsoft.com/office/word/2018/wordml" xmlns:w16du="http://schemas.microsoft.com/office/word/2023/wordml/word16du" xmlns:w16sdtdh="http://schemas.microsoft.com/office/word/2020/wordml/sdtdatahash" xmlns:w16se="http://schemas.microsoft.com/office/word/2015/wordml/symex" xmlns:wpg="http://schemas.microsoft.com/office/word/2010/wordprocessingGroup" xmlns:wpi="http://schemas.microsoft.com/office/word/2010/wordprocessingInk" xmlns:wne="http://schemas.microsoft.com/office/word/2006/wordml" xmlns:wps="http://schemas.microsoft.com/office/word/2010/wordprocessingShape" mc:Ignorable="w14 w15 w16se w16cid w16 w16cex w16sdtdh wp14">
+<w:endnotes xmlns:wpc="http://schemas.microsoft.com/office/word/2010/wordprocessingCanvas" xmlns:cx="http://schemas.microsoft.com/office/drawing/2014/chartex" xmlns:cx1="http://schemas.microsoft.com/office/drawing/2015/9/8/chartex" xmlns:cx2="http://schemas.microsoft.com/office/drawing/2015/10/21/chartex" xmlns:cx3="http://schemas.microsoft.com/office/drawing/2016/5/9/chartex" xmlns:cx4="http://schemas.microsoft.com/office/drawing/2016/5/10/chartex" xmlns:cx5="http://schemas.microsoft.com/office/drawing/2016/5/11/chartex" xmlns:cx6="http://schemas.microsoft.com/office/drawing/2016/5/12/chartex" xmlns:cx7="http://schemas.microsoft.com/office/drawing/2016/5/13/chartex" xmlns:cx8="http://schemas.microsoft.com/office/drawing/2016/5/14/chartex" xmlns:mc="http://schemas.openxmlformats.org/markup-compatibility/2006" xmlns:aink="http://schemas.microsoft.com/office/drawing/2016/ink" xmlns:am3d="http://schemas.microsoft.com/office/drawing/2017/model3d" xmlns:o="urn:schemas-microsoft-com:office:office" xmlns:oel="http://schemas.microsoft.com/office/2019/extlst" xmlns:r="http://schemas.openxmlformats.org/officeDocument/2006/relationships" xmlns:m="http://schemas.openxmlformats.org/officeDocument/2006/math" xmlns:v="urn:schemas-microsoft-com:vml" xmlns:wp14="http://schemas.microsoft.com/office/word/2010/wordprocessingDrawing" xmlns:wp="http://schemas.openxmlformats.org/drawingml/2006/wordprocessingDrawing" xmlns:w10="urn:schemas-microsoft-com:office:word" xmlns:w="http://schemas.openxmlformats.org/wordprocessingml/2006/main" xmlns:w14="http://schemas.microsoft.com/office/word/2010/wordml" xmlns:w15="http://schemas.microsoft.com/office/word/2012/wordml" xmlns:w16cex="http://schemas.microsoft.com/office/word/2018/wordml/cex" xmlns:w16cid="http://schemas.microsoft.com/office/word/2016/wordml/cid" xmlns:w16="http://schemas.microsoft.com/office/word/2018/wordml" xmlns:w16sdtdh="http://schemas.microsoft.com/office/word/2020/wordml/sdtdatahash" xmlns:w16se="http://schemas.microsoft.com/office/word/2015/wordml/symex" xmlns:wpg="http://schemas.microsoft.com/office/word/2010/wordprocessingGroup" xmlns:wpi="http://schemas.microsoft.com/office/word/2010/wordprocessingInk" xmlns:wne="http://schemas.microsoft.com/office/word/2006/wordml" xmlns:wps="http://schemas.microsoft.com/office/word/2010/wordprocessingShape" mc:Ignorable="w14 w15 w16se w16cid w16 w16cex w16sdtdh wp14">
   <w:endnote w:type="separator" w:id="-1">
     <w:p>
       <w:pPr>
@@ -2757,7 +2735,7 @@
 </file>
 
 <file path=word/footnotes.xml><?xml version="1.0" encoding="utf-8"?>
-<w:footnotes xmlns:wpc="http://schemas.microsoft.com/office/word/2010/wordprocessingCanvas" xmlns:cx="http://schemas.microsoft.com/office/drawing/2014/chartex" xmlns:cx1="http://schemas.microsoft.com/office/drawing/2015/9/8/chartex" xmlns:cx2="http://schemas.microsoft.com/office/drawing/2015/10/21/chartex" xmlns:cx3="http://schemas.microsoft.com/office/drawing/2016/5/9/chartex" xmlns:cx4="http://schemas.microsoft.com/office/drawing/2016/5/10/chartex" xmlns:cx5="http://schemas.microsoft.com/office/drawing/2016/5/11/chartex" xmlns:cx6="http://schemas.microsoft.com/office/drawing/2016/5/12/chartex" xmlns:cx7="http://schemas.microsoft.com/office/drawing/2016/5/13/chartex" xmlns:cx8="http://schemas.microsoft.com/office/drawing/2016/5/14/chartex" xmlns:mc="http://schemas.openxmlformats.org/markup-compatibility/2006" xmlns:aink="http://schemas.microsoft.com/office/drawing/2016/ink" xmlns:am3d="http://schemas.microsoft.com/office/drawing/2017/model3d" xmlns:o="urn:schemas-microsoft-com:office:office" xmlns:oel="http://schemas.microsoft.com/office/2019/extlst" xmlns:r="http://schemas.openxmlformats.org/officeDocument/2006/relationships" xmlns:m="http://schemas.openxmlformats.org/officeDocument/2006/math" xmlns:v="urn:schemas-microsoft-com:vml" xmlns:wp14="http://schemas.microsoft.com/office/word/2010/wordprocessingDrawing" xmlns:wp="http://schemas.openxmlformats.org/drawingml/2006/wordprocessingDrawing" xmlns:w10="urn:schemas-microsoft-com:office:word" xmlns:w="http://schemas.openxmlformats.org/wordprocessingml/2006/main" xmlns:w14="http://schemas.microsoft.com/office/word/2010/wordml" xmlns:w15="http://schemas.microsoft.com/office/word/2012/wordml" xmlns:w16cex="http://schemas.microsoft.com/office/word/2018/wordml/cex" xmlns:w16cid="http://schemas.microsoft.com/office/word/2016/wordml/cid" xmlns:w16="http://schemas.microsoft.com/office/word/2018/wordml" xmlns:w16du="http://schemas.microsoft.com/office/word/2023/wordml/word16du" xmlns:w16sdtdh="http://schemas.microsoft.com/office/word/2020/wordml/sdtdatahash" xmlns:w16se="http://schemas.microsoft.com/office/word/2015/wordml/symex" xmlns:wpg="http://schemas.microsoft.com/office/word/2010/wordprocessingGroup" xmlns:wpi="http://schemas.microsoft.com/office/word/2010/wordprocessingInk" xmlns:wne="http://schemas.microsoft.com/office/word/2006/wordml" xmlns:wps="http://schemas.microsoft.com/office/word/2010/wordprocessingShape" mc:Ignorable="w14 w15 w16se w16cid w16 w16cex w16sdtdh wp14">
+<w:footnotes xmlns:wpc="http://schemas.microsoft.com/office/word/2010/wordprocessingCanvas" xmlns:cx="http://schemas.microsoft.com/office/drawing/2014/chartex" xmlns:cx1="http://schemas.microsoft.com/office/drawing/2015/9/8/chartex" xmlns:cx2="http://schemas.microsoft.com/office/drawing/2015/10/21/chartex" xmlns:cx3="http://schemas.microsoft.com/office/drawing/2016/5/9/chartex" xmlns:cx4="http://schemas.microsoft.com/office/drawing/2016/5/10/chartex" xmlns:cx5="http://schemas.microsoft.com/office/drawing/2016/5/11/chartex" xmlns:cx6="http://schemas.microsoft.com/office/drawing/2016/5/12/chartex" xmlns:cx7="http://schemas.microsoft.com/office/drawing/2016/5/13/chartex" xmlns:cx8="http://schemas.microsoft.com/office/drawing/2016/5/14/chartex" xmlns:mc="http://schemas.openxmlformats.org/markup-compatibility/2006" xmlns:aink="http://schemas.microsoft.com/office/drawing/2016/ink" xmlns:am3d="http://schemas.microsoft.com/office/drawing/2017/model3d" xmlns:o="urn:schemas-microsoft-com:office:office" xmlns:oel="http://schemas.microsoft.com/office/2019/extlst" xmlns:r="http://schemas.openxmlformats.org/officeDocument/2006/relationships" xmlns:m="http://schemas.openxmlformats.org/officeDocument/2006/math" xmlns:v="urn:schemas-microsoft-com:vml" xmlns:wp14="http://schemas.microsoft.com/office/word/2010/wordprocessingDrawing" xmlns:wp="http://schemas.openxmlformats.org/drawingml/2006/wordprocessingDrawing" xmlns:w10="urn:schemas-microsoft-com:office:word" xmlns:w="http://schemas.openxmlformats.org/wordprocessingml/2006/main" xmlns:w14="http://schemas.microsoft.com/office/word/2010/wordml" xmlns:w15="http://schemas.microsoft.com/office/word/2012/wordml" xmlns:w16cex="http://schemas.microsoft.com/office/word/2018/wordml/cex" xmlns:w16cid="http://schemas.microsoft.com/office/word/2016/wordml/cid" xmlns:w16="http://schemas.microsoft.com/office/word/2018/wordml" xmlns:w16sdtdh="http://schemas.microsoft.com/office/word/2020/wordml/sdtdatahash" xmlns:w16se="http://schemas.microsoft.com/office/word/2015/wordml/symex" xmlns:wpg="http://schemas.microsoft.com/office/word/2010/wordprocessingGroup" xmlns:wpi="http://schemas.microsoft.com/office/word/2010/wordprocessingInk" xmlns:wne="http://schemas.microsoft.com/office/word/2006/wordml" xmlns:wps="http://schemas.microsoft.com/office/word/2010/wordprocessingShape" mc:Ignorable="w14 w15 w16se w16cid w16 w16cex w16sdtdh wp14">
   <w:footnote w:type="separator" w:id="-1">
     <w:p>
       <w:pPr>
@@ -2782,7 +2760,7 @@
 </file>
 
 <file path=word/numbering.xml><?xml version="1.0" encoding="utf-8"?>
-<w:numbering xmlns:wpc="http://schemas.microsoft.com/office/word/2010/wordprocessingCanvas" xmlns:cx="http://schemas.microsoft.com/office/drawing/2014/chartex" xmlns:cx1="http://schemas.microsoft.com/office/drawing/2015/9/8/chartex" xmlns:cx2="http://schemas.microsoft.com/office/drawing/2015/10/21/chartex" xmlns:cx3="http://schemas.microsoft.com/office/drawing/2016/5/9/chartex" xmlns:cx4="http://schemas.microsoft.com/office/drawing/2016/5/10/chartex" xmlns:cx5="http://schemas.microsoft.com/office/drawing/2016/5/11/chartex" xmlns:cx6="http://schemas.microsoft.com/office/drawing/2016/5/12/chartex" xmlns:cx7="http://schemas.microsoft.com/office/drawing/2016/5/13/chartex" xmlns:cx8="http://schemas.microsoft.com/office/drawing/2016/5/14/chartex" xmlns:mc="http://schemas.openxmlformats.org/markup-compatibility/2006" xmlns:aink="http://schemas.microsoft.com/office/drawing/2016/ink" xmlns:am3d="http://schemas.microsoft.com/office/drawing/2017/model3d" xmlns:o="urn:schemas-microsoft-com:office:office" xmlns:oel="http://schemas.microsoft.com/office/2019/extlst" xmlns:r="http://schemas.openxmlformats.org/officeDocument/2006/relationships" xmlns:m="http://schemas.openxmlformats.org/officeDocument/2006/math" xmlns:v="urn:schemas-microsoft-com:vml" xmlns:wp14="http://schemas.microsoft.com/office/word/2010/wordprocessingDrawing" xmlns:wp="http://schemas.openxmlformats.org/drawingml/2006/wordprocessingDrawing" xmlns:w10="urn:schemas-microsoft-com:office:word" xmlns:w="http://schemas.openxmlformats.org/wordprocessingml/2006/main" xmlns:w14="http://schemas.microsoft.com/office/word/2010/wordml" xmlns:w15="http://schemas.microsoft.com/office/word/2012/wordml" xmlns:w16cex="http://schemas.microsoft.com/office/word/2018/wordml/cex" xmlns:w16cid="http://schemas.microsoft.com/office/word/2016/wordml/cid" xmlns:w16="http://schemas.microsoft.com/office/word/2018/wordml" xmlns:w16du="http://schemas.microsoft.com/office/word/2023/wordml/word16du" xmlns:w16sdtdh="http://schemas.microsoft.com/office/word/2020/wordml/sdtdatahash" xmlns:w16se="http://schemas.microsoft.com/office/word/2015/wordml/symex" xmlns:wpg="http://schemas.microsoft.com/office/word/2010/wordprocessingGroup" xmlns:wpi="http://schemas.microsoft.com/office/word/2010/wordprocessingInk" xmlns:wne="http://schemas.microsoft.com/office/word/2006/wordml" xmlns:wps="http://schemas.microsoft.com/office/word/2010/wordprocessingShape" mc:Ignorable="w14 w15 w16se w16cid w16 w16cex w16sdtdh wp14">
+<w:numbering xmlns:wpc="http://schemas.microsoft.com/office/word/2010/wordprocessingCanvas" xmlns:cx="http://schemas.microsoft.com/office/drawing/2014/chartex" xmlns:cx1="http://schemas.microsoft.com/office/drawing/2015/9/8/chartex" xmlns:cx2="http://schemas.microsoft.com/office/drawing/2015/10/21/chartex" xmlns:cx3="http://schemas.microsoft.com/office/drawing/2016/5/9/chartex" xmlns:cx4="http://schemas.microsoft.com/office/drawing/2016/5/10/chartex" xmlns:cx5="http://schemas.microsoft.com/office/drawing/2016/5/11/chartex" xmlns:cx6="http://schemas.microsoft.com/office/drawing/2016/5/12/chartex" xmlns:cx7="http://schemas.microsoft.com/office/drawing/2016/5/13/chartex" xmlns:cx8="http://schemas.microsoft.com/office/drawing/2016/5/14/chartex" xmlns:mc="http://schemas.openxmlformats.org/markup-compatibility/2006" xmlns:aink="http://schemas.microsoft.com/office/drawing/2016/ink" xmlns:am3d="http://schemas.microsoft.com/office/drawing/2017/model3d" xmlns:o="urn:schemas-microsoft-com:office:office" xmlns:oel="http://schemas.microsoft.com/office/2019/extlst" xmlns:r="http://schemas.openxmlformats.org/officeDocument/2006/relationships" xmlns:m="http://schemas.openxmlformats.org/officeDocument/2006/math" xmlns:v="urn:schemas-microsoft-com:vml" xmlns:wp14="http://schemas.microsoft.com/office/word/2010/wordprocessingDrawing" xmlns:wp="http://schemas.openxmlformats.org/drawingml/2006/wordprocessingDrawing" xmlns:w10="urn:schemas-microsoft-com:office:word" xmlns:w="http://schemas.openxmlformats.org/wordprocessingml/2006/main" xmlns:w14="http://schemas.microsoft.com/office/word/2010/wordml" xmlns:w15="http://schemas.microsoft.com/office/word/2012/wordml" xmlns:w16cex="http://schemas.microsoft.com/office/word/2018/wordml/cex" xmlns:w16cid="http://schemas.microsoft.com/office/word/2016/wordml/cid" xmlns:w16="http://schemas.microsoft.com/office/word/2018/wordml" xmlns:w16sdtdh="http://schemas.microsoft.com/office/word/2020/wordml/sdtdatahash" xmlns:w16se="http://schemas.microsoft.com/office/word/2015/wordml/symex" xmlns:wpg="http://schemas.microsoft.com/office/word/2010/wordprocessingGroup" xmlns:wpi="http://schemas.microsoft.com/office/word/2010/wordprocessingInk" xmlns:wne="http://schemas.microsoft.com/office/word/2006/wordml" xmlns:wps="http://schemas.microsoft.com/office/word/2010/wordprocessingShape" mc:Ignorable="w14 w15 w16se w16cid w16 w16cex w16sdtdh wp14">
   <w:abstractNum w:abstractNumId="0" w15:restartNumberingAfterBreak="0">
     <w:nsid w:val="314F5DE6"/>
     <w:multiLevelType w:val="multilevel"/>
@@ -3290,6 +3268,7 @@
   <w:style w:type="character" w:default="1" w:styleId="Fontepargpadro">
     <w:name w:val="Default Paragraph Font"/>
     <w:uiPriority w:val="1"/>
+    <w:semiHidden/>
     <w:unhideWhenUsed/>
   </w:style>
   <w:style w:type="table" w:default="1" w:styleId="Tabelanormal">

</xml_diff>